<commit_message>
updated labs to current date and regend pdf
</commit_message>
<xml_diff>
--- a/cpe-301-lab2/Lab #2 Instructions - Decoding and Shift Registers(1).docx
+++ b/cpe-301-lab2/Lab #2 Instructions - Decoding and Shift Registers(1).docx
@@ -1,6 +1,6 @@
 
 <file path=word/document.xml><?xml version="1.0" encoding="utf-8"?>
-<w:document xmlns:wpc="http://schemas.microsoft.com/office/word/2010/wordprocessingCanvas" xmlns:cx="http://schemas.microsoft.com/office/drawing/2014/chartex" xmlns:cx1="http://schemas.microsoft.com/office/drawing/2015/9/8/chartex" xmlns:cx2="http://schemas.microsoft.com/office/drawing/2015/10/21/chartex" xmlns:cx3="http://schemas.microsoft.com/office/drawing/2016/5/9/chartex" xmlns:cx4="http://schemas.microsoft.com/office/drawing/2016/5/10/chartex" xmlns:cx5="http://schemas.microsoft.com/office/drawing/2016/5/11/chartex" xmlns:cx6="http://schemas.microsoft.com/office/drawing/2016/5/12/chartex" xmlns:cx7="http://schemas.microsoft.com/office/drawing/2016/5/13/chartex" xmlns:cx8="http://schemas.microsoft.com/office/drawing/2016/5/14/chartex" xmlns:mc="http://schemas.openxmlformats.org/markup-compatibility/2006" xmlns:aink="http://schemas.microsoft.com/office/drawing/2016/ink" xmlns:am3d="http://schemas.microsoft.com/office/drawing/2017/model3d" xmlns:o="urn:schemas-microsoft-com:office:office" xmlns:r="http://schemas.openxmlformats.org/officeDocument/2006/relationships" xmlns:m="http://schemas.openxmlformats.org/officeDocument/2006/math" xmlns:v="urn:schemas-microsoft-com:vml" xmlns:wp14="http://schemas.microsoft.com/office/word/2010/wordprocessingDrawing" xmlns:wp="http://schemas.openxmlformats.org/drawingml/2006/wordprocessingDrawing" xmlns:w10="urn:schemas-microsoft-com:office:word" xmlns:w="http://schemas.openxmlformats.org/wordprocessingml/2006/main" xmlns:w14="http://schemas.microsoft.com/office/word/2010/wordml" xmlns:w15="http://schemas.microsoft.com/office/word/2012/wordml" xmlns:w16cid="http://schemas.microsoft.com/office/word/2016/wordml/cid" xmlns:w16se="http://schemas.microsoft.com/office/word/2015/wordml/symex" xmlns:wpg="http://schemas.microsoft.com/office/word/2010/wordprocessingGroup" xmlns:wpi="http://schemas.microsoft.com/office/word/2010/wordprocessingInk" xmlns:wne="http://schemas.microsoft.com/office/word/2006/wordml" xmlns:wps="http://schemas.microsoft.com/office/word/2010/wordprocessingShape" mc:Ignorable="w14 w15 w16se w16cid wp14">
+<w:document xmlns:wpc="http://schemas.microsoft.com/office/word/2010/wordprocessingCanvas" xmlns:cx="http://schemas.microsoft.com/office/drawing/2014/chartex" xmlns:cx1="http://schemas.microsoft.com/office/drawing/2015/9/8/chartex" xmlns:cx2="http://schemas.microsoft.com/office/drawing/2015/10/21/chartex" xmlns:cx3="http://schemas.microsoft.com/office/drawing/2016/5/9/chartex" xmlns:cx4="http://schemas.microsoft.com/office/drawing/2016/5/10/chartex" xmlns:cx5="http://schemas.microsoft.com/office/drawing/2016/5/11/chartex" xmlns:cx6="http://schemas.microsoft.com/office/drawing/2016/5/12/chartex" xmlns:cx7="http://schemas.microsoft.com/office/drawing/2016/5/13/chartex" xmlns:cx8="http://schemas.microsoft.com/office/drawing/2016/5/14/chartex" xmlns:mc="http://schemas.openxmlformats.org/markup-compatibility/2006" xmlns:aink="http://schemas.microsoft.com/office/drawing/2016/ink" xmlns:am3d="http://schemas.microsoft.com/office/drawing/2017/model3d" xmlns:o="urn:schemas-microsoft-com:office:office" xmlns:r="http://schemas.openxmlformats.org/officeDocument/2006/relationships" xmlns:m="http://schemas.openxmlformats.org/officeDocument/2006/math" xmlns:v="urn:schemas-microsoft-com:vml" xmlns:wp14="http://schemas.microsoft.com/office/word/2010/wordprocessingDrawing" xmlns:wp="http://schemas.openxmlformats.org/drawingml/2006/wordprocessingDrawing" xmlns:w10="urn:schemas-microsoft-com:office:word" xmlns:w="http://schemas.openxmlformats.org/wordprocessingml/2006/main" xmlns:w14="http://schemas.microsoft.com/office/word/2010/wordml" xmlns:w15="http://schemas.microsoft.com/office/word/2012/wordml" xmlns:w16cex="http://schemas.microsoft.com/office/word/2018/wordml/cex" xmlns:w16cid="http://schemas.microsoft.com/office/word/2016/wordml/cid" xmlns:w16="http://schemas.microsoft.com/office/word/2018/wordml" xmlns:w16sdtdh="http://schemas.microsoft.com/office/word/2020/wordml/sdtdatahash" xmlns:w16se="http://schemas.microsoft.com/office/word/2015/wordml/symex" xmlns:wpg="http://schemas.microsoft.com/office/word/2010/wordprocessingGroup" xmlns:wpi="http://schemas.microsoft.com/office/word/2010/wordprocessingInk" xmlns:wne="http://schemas.microsoft.com/office/word/2006/wordml" xmlns:wps="http://schemas.microsoft.com/office/word/2010/wordprocessingShape" mc:Ignorable="w14 w15 w16se w16cid w16 w16cex w16sdtdh wp14">
   <w:body>
     <w:p>
       <w:pPr>
@@ -56,7 +56,7 @@
         <w:rPr>
           <w:b w:val="0"/>
         </w:rPr>
-        <w:t>Spring 2018</w:t>
+        <w:t>Fall 2021</w:t>
       </w:r>
     </w:p>
     <w:p>
@@ -439,7 +439,7 @@
           <w:noProof/>
         </w:rPr>
         <w:drawing>
-          <wp:inline distT="0" distB="0" distL="0" distR="0" wp14:anchorId="21911AFA" wp14:editId="27C40108">
+          <wp:inline distT="0" distB="0" distL="0" distR="0" wp14:anchorId="77BF1D39" wp14:editId="79D0FD34">
             <wp:extent cx="5372273" cy="2329132"/>
             <wp:effectExtent l="0" t="0" r="0" b="6350"/>
             <wp:docPr id="1" name="Picture 1"/>
@@ -474,8 +474,6 @@
           </wp:inline>
         </w:drawing>
       </w:r>
-      <w:bookmarkStart w:id="0" w:name="_GoBack"/>
-      <w:bookmarkEnd w:id="0"/>
     </w:p>
     <w:p>
       <w:pPr>
@@ -624,7 +622,7 @@
           <w:noProof/>
         </w:rPr>
         <w:drawing>
-          <wp:inline distT="0" distB="0" distL="0" distR="0" wp14:anchorId="47C0BE8D" wp14:editId="6FA3DB1D">
+          <wp:inline distT="0" distB="0" distL="0" distR="0" wp14:anchorId="618EAA80" wp14:editId="392FDF05">
             <wp:extent cx="4821755" cy="2125636"/>
             <wp:effectExtent l="0" t="0" r="0" b="8255"/>
             <wp:docPr id="2" name="Picture 2"/>
@@ -669,10 +667,7 @@
         </w:numPr>
       </w:pPr>
       <w:r>
-        <w:t xml:space="preserve">Briefly explain how the circuit </w:t>
-      </w:r>
-      <w:r>
-        <w:t>works / what function does it perform?</w:t>
+        <w:t>Briefly explain how the circuit works / what function does it perform?</w:t>
       </w:r>
     </w:p>
     <w:p>
@@ -724,7 +719,7 @@
 </file>
 
 <file path=word/endnotes.xml><?xml version="1.0" encoding="utf-8"?>
-<w:endnotes xmlns:wpc="http://schemas.microsoft.com/office/word/2010/wordprocessingCanvas" xmlns:cx="http://schemas.microsoft.com/office/drawing/2014/chartex" xmlns:cx1="http://schemas.microsoft.com/office/drawing/2015/9/8/chartex" xmlns:cx2="http://schemas.microsoft.com/office/drawing/2015/10/21/chartex" xmlns:cx3="http://schemas.microsoft.com/office/drawing/2016/5/9/chartex" xmlns:cx4="http://schemas.microsoft.com/office/drawing/2016/5/10/chartex" xmlns:cx5="http://schemas.microsoft.com/office/drawing/2016/5/11/chartex" xmlns:cx6="http://schemas.microsoft.com/office/drawing/2016/5/12/chartex" xmlns:cx7="http://schemas.microsoft.com/office/drawing/2016/5/13/chartex" xmlns:cx8="http://schemas.microsoft.com/office/drawing/2016/5/14/chartex" xmlns:mc="http://schemas.openxmlformats.org/markup-compatibility/2006" xmlns:aink="http://schemas.microsoft.com/office/drawing/2016/ink" xmlns:am3d="http://schemas.microsoft.com/office/drawing/2017/model3d" xmlns:o="urn:schemas-microsoft-com:office:office" xmlns:r="http://schemas.openxmlformats.org/officeDocument/2006/relationships" xmlns:m="http://schemas.openxmlformats.org/officeDocument/2006/math" xmlns:v="urn:schemas-microsoft-com:vml" xmlns:wp14="http://schemas.microsoft.com/office/word/2010/wordprocessingDrawing" xmlns:wp="http://schemas.openxmlformats.org/drawingml/2006/wordprocessingDrawing" xmlns:w10="urn:schemas-microsoft-com:office:word" xmlns:w="http://schemas.openxmlformats.org/wordprocessingml/2006/main" xmlns:w14="http://schemas.microsoft.com/office/word/2010/wordml" xmlns:w15="http://schemas.microsoft.com/office/word/2012/wordml" xmlns:w16cid="http://schemas.microsoft.com/office/word/2016/wordml/cid" xmlns:w16se="http://schemas.microsoft.com/office/word/2015/wordml/symex" xmlns:wpg="http://schemas.microsoft.com/office/word/2010/wordprocessingGroup" xmlns:wpi="http://schemas.microsoft.com/office/word/2010/wordprocessingInk" xmlns:wne="http://schemas.microsoft.com/office/word/2006/wordml" xmlns:wps="http://schemas.microsoft.com/office/word/2010/wordprocessingShape" mc:Ignorable="w14 w15 w16se w16cid wp14">
+<w:endnotes xmlns:wpc="http://schemas.microsoft.com/office/word/2010/wordprocessingCanvas" xmlns:cx="http://schemas.microsoft.com/office/drawing/2014/chartex" xmlns:cx1="http://schemas.microsoft.com/office/drawing/2015/9/8/chartex" xmlns:cx2="http://schemas.microsoft.com/office/drawing/2015/10/21/chartex" xmlns:cx3="http://schemas.microsoft.com/office/drawing/2016/5/9/chartex" xmlns:cx4="http://schemas.microsoft.com/office/drawing/2016/5/10/chartex" xmlns:cx5="http://schemas.microsoft.com/office/drawing/2016/5/11/chartex" xmlns:cx6="http://schemas.microsoft.com/office/drawing/2016/5/12/chartex" xmlns:cx7="http://schemas.microsoft.com/office/drawing/2016/5/13/chartex" xmlns:cx8="http://schemas.microsoft.com/office/drawing/2016/5/14/chartex" xmlns:mc="http://schemas.openxmlformats.org/markup-compatibility/2006" xmlns:aink="http://schemas.microsoft.com/office/drawing/2016/ink" xmlns:am3d="http://schemas.microsoft.com/office/drawing/2017/model3d" xmlns:o="urn:schemas-microsoft-com:office:office" xmlns:r="http://schemas.openxmlformats.org/officeDocument/2006/relationships" xmlns:m="http://schemas.openxmlformats.org/officeDocument/2006/math" xmlns:v="urn:schemas-microsoft-com:vml" xmlns:wp14="http://schemas.microsoft.com/office/word/2010/wordprocessingDrawing" xmlns:wp="http://schemas.openxmlformats.org/drawingml/2006/wordprocessingDrawing" xmlns:w10="urn:schemas-microsoft-com:office:word" xmlns:w="http://schemas.openxmlformats.org/wordprocessingml/2006/main" xmlns:w14="http://schemas.microsoft.com/office/word/2010/wordml" xmlns:w15="http://schemas.microsoft.com/office/word/2012/wordml" xmlns:w16cex="http://schemas.microsoft.com/office/word/2018/wordml/cex" xmlns:w16cid="http://schemas.microsoft.com/office/word/2016/wordml/cid" xmlns:w16="http://schemas.microsoft.com/office/word/2018/wordml" xmlns:w16sdtdh="http://schemas.microsoft.com/office/word/2020/wordml/sdtdatahash" xmlns:w16se="http://schemas.microsoft.com/office/word/2015/wordml/symex" xmlns:wpg="http://schemas.microsoft.com/office/word/2010/wordprocessingGroup" xmlns:wpi="http://schemas.microsoft.com/office/word/2010/wordprocessingInk" xmlns:wne="http://schemas.microsoft.com/office/word/2006/wordml" xmlns:wps="http://schemas.microsoft.com/office/word/2010/wordprocessingShape" mc:Ignorable="w14 w15 w16se w16cid w16 w16cex w16sdtdh wp14">
   <w:endnote w:type="separator" w:id="-1">
     <w:p>
       <w:pPr>
@@ -749,7 +744,7 @@
 </file>
 
 <file path=word/footer1.xml><?xml version="1.0" encoding="utf-8"?>
-<w:ftr xmlns:wpc="http://schemas.microsoft.com/office/word/2010/wordprocessingCanvas" xmlns:cx="http://schemas.microsoft.com/office/drawing/2014/chartex" xmlns:cx1="http://schemas.microsoft.com/office/drawing/2015/9/8/chartex" xmlns:cx2="http://schemas.microsoft.com/office/drawing/2015/10/21/chartex" xmlns:cx3="http://schemas.microsoft.com/office/drawing/2016/5/9/chartex" xmlns:cx4="http://schemas.microsoft.com/office/drawing/2016/5/10/chartex" xmlns:cx5="http://schemas.microsoft.com/office/drawing/2016/5/11/chartex" xmlns:cx6="http://schemas.microsoft.com/office/drawing/2016/5/12/chartex" xmlns:cx7="http://schemas.microsoft.com/office/drawing/2016/5/13/chartex" xmlns:cx8="http://schemas.microsoft.com/office/drawing/2016/5/14/chartex" xmlns:mc="http://schemas.openxmlformats.org/markup-compatibility/2006" xmlns:aink="http://schemas.microsoft.com/office/drawing/2016/ink" xmlns:am3d="http://schemas.microsoft.com/office/drawing/2017/model3d" xmlns:o="urn:schemas-microsoft-com:office:office" xmlns:r="http://schemas.openxmlformats.org/officeDocument/2006/relationships" xmlns:m="http://schemas.openxmlformats.org/officeDocument/2006/math" xmlns:v="urn:schemas-microsoft-com:vml" xmlns:wp14="http://schemas.microsoft.com/office/word/2010/wordprocessingDrawing" xmlns:wp="http://schemas.openxmlformats.org/drawingml/2006/wordprocessingDrawing" xmlns:w10="urn:schemas-microsoft-com:office:word" xmlns:w="http://schemas.openxmlformats.org/wordprocessingml/2006/main" xmlns:w14="http://schemas.microsoft.com/office/word/2010/wordml" xmlns:w15="http://schemas.microsoft.com/office/word/2012/wordml" xmlns:w16cid="http://schemas.microsoft.com/office/word/2016/wordml/cid" xmlns:w16se="http://schemas.microsoft.com/office/word/2015/wordml/symex" xmlns:wpg="http://schemas.microsoft.com/office/word/2010/wordprocessingGroup" xmlns:wpi="http://schemas.microsoft.com/office/word/2010/wordprocessingInk" xmlns:wne="http://schemas.microsoft.com/office/word/2006/wordml" xmlns:wps="http://schemas.microsoft.com/office/word/2010/wordprocessingShape" mc:Ignorable="w14 w15 w16se w16cid wp14">
+<w:ftr xmlns:wpc="http://schemas.microsoft.com/office/word/2010/wordprocessingCanvas" xmlns:cx="http://schemas.microsoft.com/office/drawing/2014/chartex" xmlns:cx1="http://schemas.microsoft.com/office/drawing/2015/9/8/chartex" xmlns:cx2="http://schemas.microsoft.com/office/drawing/2015/10/21/chartex" xmlns:cx3="http://schemas.microsoft.com/office/drawing/2016/5/9/chartex" xmlns:cx4="http://schemas.microsoft.com/office/drawing/2016/5/10/chartex" xmlns:cx5="http://schemas.microsoft.com/office/drawing/2016/5/11/chartex" xmlns:cx6="http://schemas.microsoft.com/office/drawing/2016/5/12/chartex" xmlns:cx7="http://schemas.microsoft.com/office/drawing/2016/5/13/chartex" xmlns:cx8="http://schemas.microsoft.com/office/drawing/2016/5/14/chartex" xmlns:mc="http://schemas.openxmlformats.org/markup-compatibility/2006" xmlns:aink="http://schemas.microsoft.com/office/drawing/2016/ink" xmlns:am3d="http://schemas.microsoft.com/office/drawing/2017/model3d" xmlns:o="urn:schemas-microsoft-com:office:office" xmlns:r="http://schemas.openxmlformats.org/officeDocument/2006/relationships" xmlns:m="http://schemas.openxmlformats.org/officeDocument/2006/math" xmlns:v="urn:schemas-microsoft-com:vml" xmlns:wp14="http://schemas.microsoft.com/office/word/2010/wordprocessingDrawing" xmlns:wp="http://schemas.openxmlformats.org/drawingml/2006/wordprocessingDrawing" xmlns:w10="urn:schemas-microsoft-com:office:word" xmlns:w="http://schemas.openxmlformats.org/wordprocessingml/2006/main" xmlns:w14="http://schemas.microsoft.com/office/word/2010/wordml" xmlns:w15="http://schemas.microsoft.com/office/word/2012/wordml" xmlns:w16cex="http://schemas.microsoft.com/office/word/2018/wordml/cex" xmlns:w16cid="http://schemas.microsoft.com/office/word/2016/wordml/cid" xmlns:w16="http://schemas.microsoft.com/office/word/2018/wordml" xmlns:w16sdtdh="http://schemas.microsoft.com/office/word/2020/wordml/sdtdatahash" xmlns:w16se="http://schemas.microsoft.com/office/word/2015/wordml/symex" xmlns:wpg="http://schemas.microsoft.com/office/word/2010/wordprocessingGroup" xmlns:wpi="http://schemas.microsoft.com/office/word/2010/wordprocessingInk" xmlns:wne="http://schemas.microsoft.com/office/word/2006/wordml" xmlns:wps="http://schemas.microsoft.com/office/word/2010/wordprocessingShape" mc:Ignorable="w14 w15 w16se w16cid w16 w16cex w16sdtdh wp14">
   <w:sdt>
     <w:sdtPr>
       <w:id w:val="653036405"/>
@@ -797,7 +792,7 @@
 </file>
 
 <file path=word/footer2.xml><?xml version="1.0" encoding="utf-8"?>
-<w:ftr xmlns:wpc="http://schemas.microsoft.com/office/word/2010/wordprocessingCanvas" xmlns:cx="http://schemas.microsoft.com/office/drawing/2014/chartex" xmlns:cx1="http://schemas.microsoft.com/office/drawing/2015/9/8/chartex" xmlns:cx2="http://schemas.microsoft.com/office/drawing/2015/10/21/chartex" xmlns:cx3="http://schemas.microsoft.com/office/drawing/2016/5/9/chartex" xmlns:cx4="http://schemas.microsoft.com/office/drawing/2016/5/10/chartex" xmlns:cx5="http://schemas.microsoft.com/office/drawing/2016/5/11/chartex" xmlns:cx6="http://schemas.microsoft.com/office/drawing/2016/5/12/chartex" xmlns:cx7="http://schemas.microsoft.com/office/drawing/2016/5/13/chartex" xmlns:cx8="http://schemas.microsoft.com/office/drawing/2016/5/14/chartex" xmlns:mc="http://schemas.openxmlformats.org/markup-compatibility/2006" xmlns:aink="http://schemas.microsoft.com/office/drawing/2016/ink" xmlns:am3d="http://schemas.microsoft.com/office/drawing/2017/model3d" xmlns:o="urn:schemas-microsoft-com:office:office" xmlns:r="http://schemas.openxmlformats.org/officeDocument/2006/relationships" xmlns:m="http://schemas.openxmlformats.org/officeDocument/2006/math" xmlns:v="urn:schemas-microsoft-com:vml" xmlns:wp14="http://schemas.microsoft.com/office/word/2010/wordprocessingDrawing" xmlns:wp="http://schemas.openxmlformats.org/drawingml/2006/wordprocessingDrawing" xmlns:w10="urn:schemas-microsoft-com:office:word" xmlns:w="http://schemas.openxmlformats.org/wordprocessingml/2006/main" xmlns:w14="http://schemas.microsoft.com/office/word/2010/wordml" xmlns:w15="http://schemas.microsoft.com/office/word/2012/wordml" xmlns:w16cid="http://schemas.microsoft.com/office/word/2016/wordml/cid" xmlns:w16se="http://schemas.microsoft.com/office/word/2015/wordml/symex" xmlns:wpg="http://schemas.microsoft.com/office/word/2010/wordprocessingGroup" xmlns:wpi="http://schemas.microsoft.com/office/word/2010/wordprocessingInk" xmlns:wne="http://schemas.microsoft.com/office/word/2006/wordml" xmlns:wps="http://schemas.microsoft.com/office/word/2010/wordprocessingShape" mc:Ignorable="w14 w15 w16se w16cid wp14">
+<w:ftr xmlns:wpc="http://schemas.microsoft.com/office/word/2010/wordprocessingCanvas" xmlns:cx="http://schemas.microsoft.com/office/drawing/2014/chartex" xmlns:cx1="http://schemas.microsoft.com/office/drawing/2015/9/8/chartex" xmlns:cx2="http://schemas.microsoft.com/office/drawing/2015/10/21/chartex" xmlns:cx3="http://schemas.microsoft.com/office/drawing/2016/5/9/chartex" xmlns:cx4="http://schemas.microsoft.com/office/drawing/2016/5/10/chartex" xmlns:cx5="http://schemas.microsoft.com/office/drawing/2016/5/11/chartex" xmlns:cx6="http://schemas.microsoft.com/office/drawing/2016/5/12/chartex" xmlns:cx7="http://schemas.microsoft.com/office/drawing/2016/5/13/chartex" xmlns:cx8="http://schemas.microsoft.com/office/drawing/2016/5/14/chartex" xmlns:mc="http://schemas.openxmlformats.org/markup-compatibility/2006" xmlns:aink="http://schemas.microsoft.com/office/drawing/2016/ink" xmlns:am3d="http://schemas.microsoft.com/office/drawing/2017/model3d" xmlns:o="urn:schemas-microsoft-com:office:office" xmlns:r="http://schemas.openxmlformats.org/officeDocument/2006/relationships" xmlns:m="http://schemas.openxmlformats.org/officeDocument/2006/math" xmlns:v="urn:schemas-microsoft-com:vml" xmlns:wp14="http://schemas.microsoft.com/office/word/2010/wordprocessingDrawing" xmlns:wp="http://schemas.openxmlformats.org/drawingml/2006/wordprocessingDrawing" xmlns:w10="urn:schemas-microsoft-com:office:word" xmlns:w="http://schemas.openxmlformats.org/wordprocessingml/2006/main" xmlns:w14="http://schemas.microsoft.com/office/word/2010/wordml" xmlns:w15="http://schemas.microsoft.com/office/word/2012/wordml" xmlns:w16cex="http://schemas.microsoft.com/office/word/2018/wordml/cex" xmlns:w16cid="http://schemas.microsoft.com/office/word/2016/wordml/cid" xmlns:w16="http://schemas.microsoft.com/office/word/2018/wordml" xmlns:w16sdtdh="http://schemas.microsoft.com/office/word/2020/wordml/sdtdatahash" xmlns:w16se="http://schemas.microsoft.com/office/word/2015/wordml/symex" xmlns:wpg="http://schemas.microsoft.com/office/word/2010/wordprocessingGroup" xmlns:wpi="http://schemas.microsoft.com/office/word/2010/wordprocessingInk" xmlns:wne="http://schemas.microsoft.com/office/word/2006/wordml" xmlns:wps="http://schemas.microsoft.com/office/word/2010/wordprocessingShape" mc:Ignorable="w14 w15 w16se w16cid w16 w16cex w16sdtdh wp14">
   <w:p>
     <w:pPr>
       <w:pStyle w:val="Footer"/>
@@ -811,7 +806,7 @@
 </file>
 
 <file path=word/footnotes.xml><?xml version="1.0" encoding="utf-8"?>
-<w:footnotes xmlns:wpc="http://schemas.microsoft.com/office/word/2010/wordprocessingCanvas" xmlns:cx="http://schemas.microsoft.com/office/drawing/2014/chartex" xmlns:cx1="http://schemas.microsoft.com/office/drawing/2015/9/8/chartex" xmlns:cx2="http://schemas.microsoft.com/office/drawing/2015/10/21/chartex" xmlns:cx3="http://schemas.microsoft.com/office/drawing/2016/5/9/chartex" xmlns:cx4="http://schemas.microsoft.com/office/drawing/2016/5/10/chartex" xmlns:cx5="http://schemas.microsoft.com/office/drawing/2016/5/11/chartex" xmlns:cx6="http://schemas.microsoft.com/office/drawing/2016/5/12/chartex" xmlns:cx7="http://schemas.microsoft.com/office/drawing/2016/5/13/chartex" xmlns:cx8="http://schemas.microsoft.com/office/drawing/2016/5/14/chartex" xmlns:mc="http://schemas.openxmlformats.org/markup-compatibility/2006" xmlns:aink="http://schemas.microsoft.com/office/drawing/2016/ink" xmlns:am3d="http://schemas.microsoft.com/office/drawing/2017/model3d" xmlns:o="urn:schemas-microsoft-com:office:office" xmlns:r="http://schemas.openxmlformats.org/officeDocument/2006/relationships" xmlns:m="http://schemas.openxmlformats.org/officeDocument/2006/math" xmlns:v="urn:schemas-microsoft-com:vml" xmlns:wp14="http://schemas.microsoft.com/office/word/2010/wordprocessingDrawing" xmlns:wp="http://schemas.openxmlformats.org/drawingml/2006/wordprocessingDrawing" xmlns:w10="urn:schemas-microsoft-com:office:word" xmlns:w="http://schemas.openxmlformats.org/wordprocessingml/2006/main" xmlns:w14="http://schemas.microsoft.com/office/word/2010/wordml" xmlns:w15="http://schemas.microsoft.com/office/word/2012/wordml" xmlns:w16cid="http://schemas.microsoft.com/office/word/2016/wordml/cid" xmlns:w16se="http://schemas.microsoft.com/office/word/2015/wordml/symex" xmlns:wpg="http://schemas.microsoft.com/office/word/2010/wordprocessingGroup" xmlns:wpi="http://schemas.microsoft.com/office/word/2010/wordprocessingInk" xmlns:wne="http://schemas.microsoft.com/office/word/2006/wordml" xmlns:wps="http://schemas.microsoft.com/office/word/2010/wordprocessingShape" mc:Ignorable="w14 w15 w16se w16cid wp14">
+<w:footnotes xmlns:wpc="http://schemas.microsoft.com/office/word/2010/wordprocessingCanvas" xmlns:cx="http://schemas.microsoft.com/office/drawing/2014/chartex" xmlns:cx1="http://schemas.microsoft.com/office/drawing/2015/9/8/chartex" xmlns:cx2="http://schemas.microsoft.com/office/drawing/2015/10/21/chartex" xmlns:cx3="http://schemas.microsoft.com/office/drawing/2016/5/9/chartex" xmlns:cx4="http://schemas.microsoft.com/office/drawing/2016/5/10/chartex" xmlns:cx5="http://schemas.microsoft.com/office/drawing/2016/5/11/chartex" xmlns:cx6="http://schemas.microsoft.com/office/drawing/2016/5/12/chartex" xmlns:cx7="http://schemas.microsoft.com/office/drawing/2016/5/13/chartex" xmlns:cx8="http://schemas.microsoft.com/office/drawing/2016/5/14/chartex" xmlns:mc="http://schemas.openxmlformats.org/markup-compatibility/2006" xmlns:aink="http://schemas.microsoft.com/office/drawing/2016/ink" xmlns:am3d="http://schemas.microsoft.com/office/drawing/2017/model3d" xmlns:o="urn:schemas-microsoft-com:office:office" xmlns:r="http://schemas.openxmlformats.org/officeDocument/2006/relationships" xmlns:m="http://schemas.openxmlformats.org/officeDocument/2006/math" xmlns:v="urn:schemas-microsoft-com:vml" xmlns:wp14="http://schemas.microsoft.com/office/word/2010/wordprocessingDrawing" xmlns:wp="http://schemas.openxmlformats.org/drawingml/2006/wordprocessingDrawing" xmlns:w10="urn:schemas-microsoft-com:office:word" xmlns:w="http://schemas.openxmlformats.org/wordprocessingml/2006/main" xmlns:w14="http://schemas.microsoft.com/office/word/2010/wordml" xmlns:w15="http://schemas.microsoft.com/office/word/2012/wordml" xmlns:w16cex="http://schemas.microsoft.com/office/word/2018/wordml/cex" xmlns:w16cid="http://schemas.microsoft.com/office/word/2016/wordml/cid" xmlns:w16="http://schemas.microsoft.com/office/word/2018/wordml" xmlns:w16sdtdh="http://schemas.microsoft.com/office/word/2020/wordml/sdtdatahash" xmlns:w16se="http://schemas.microsoft.com/office/word/2015/wordml/symex" xmlns:wpg="http://schemas.microsoft.com/office/word/2010/wordprocessingGroup" xmlns:wpi="http://schemas.microsoft.com/office/word/2010/wordprocessingInk" xmlns:wne="http://schemas.microsoft.com/office/word/2006/wordml" xmlns:wps="http://schemas.microsoft.com/office/word/2010/wordprocessingShape" mc:Ignorable="w14 w15 w16se w16cid w16 w16cex w16sdtdh wp14">
   <w:footnote w:type="separator" w:id="-1">
     <w:p>
       <w:pPr>
@@ -836,7 +831,7 @@
 </file>
 
 <file path=word/header1.xml><?xml version="1.0" encoding="utf-8"?>
-<w:hdr xmlns:wpc="http://schemas.microsoft.com/office/word/2010/wordprocessingCanvas" xmlns:cx="http://schemas.microsoft.com/office/drawing/2014/chartex" xmlns:cx1="http://schemas.microsoft.com/office/drawing/2015/9/8/chartex" xmlns:cx2="http://schemas.microsoft.com/office/drawing/2015/10/21/chartex" xmlns:cx3="http://schemas.microsoft.com/office/drawing/2016/5/9/chartex" xmlns:cx4="http://schemas.microsoft.com/office/drawing/2016/5/10/chartex" xmlns:cx5="http://schemas.microsoft.com/office/drawing/2016/5/11/chartex" xmlns:cx6="http://schemas.microsoft.com/office/drawing/2016/5/12/chartex" xmlns:cx7="http://schemas.microsoft.com/office/drawing/2016/5/13/chartex" xmlns:cx8="http://schemas.microsoft.com/office/drawing/2016/5/14/chartex" xmlns:mc="http://schemas.openxmlformats.org/markup-compatibility/2006" xmlns:aink="http://schemas.microsoft.com/office/drawing/2016/ink" xmlns:am3d="http://schemas.microsoft.com/office/drawing/2017/model3d" xmlns:o="urn:schemas-microsoft-com:office:office" xmlns:r="http://schemas.openxmlformats.org/officeDocument/2006/relationships" xmlns:m="http://schemas.openxmlformats.org/officeDocument/2006/math" xmlns:v="urn:schemas-microsoft-com:vml" xmlns:wp14="http://schemas.microsoft.com/office/word/2010/wordprocessingDrawing" xmlns:wp="http://schemas.openxmlformats.org/drawingml/2006/wordprocessingDrawing" xmlns:w10="urn:schemas-microsoft-com:office:word" xmlns:w="http://schemas.openxmlformats.org/wordprocessingml/2006/main" xmlns:w14="http://schemas.microsoft.com/office/word/2010/wordml" xmlns:w15="http://schemas.microsoft.com/office/word/2012/wordml" xmlns:w16cid="http://schemas.microsoft.com/office/word/2016/wordml/cid" xmlns:w16se="http://schemas.microsoft.com/office/word/2015/wordml/symex" xmlns:wpg="http://schemas.microsoft.com/office/word/2010/wordprocessingGroup" xmlns:wpi="http://schemas.microsoft.com/office/word/2010/wordprocessingInk" xmlns:wne="http://schemas.microsoft.com/office/word/2006/wordml" xmlns:wps="http://schemas.microsoft.com/office/word/2010/wordprocessingShape" mc:Ignorable="w14 w15 w16se w16cid wp14">
+<w:hdr xmlns:wpc="http://schemas.microsoft.com/office/word/2010/wordprocessingCanvas" xmlns:cx="http://schemas.microsoft.com/office/drawing/2014/chartex" xmlns:cx1="http://schemas.microsoft.com/office/drawing/2015/9/8/chartex" xmlns:cx2="http://schemas.microsoft.com/office/drawing/2015/10/21/chartex" xmlns:cx3="http://schemas.microsoft.com/office/drawing/2016/5/9/chartex" xmlns:cx4="http://schemas.microsoft.com/office/drawing/2016/5/10/chartex" xmlns:cx5="http://schemas.microsoft.com/office/drawing/2016/5/11/chartex" xmlns:cx6="http://schemas.microsoft.com/office/drawing/2016/5/12/chartex" xmlns:cx7="http://schemas.microsoft.com/office/drawing/2016/5/13/chartex" xmlns:cx8="http://schemas.microsoft.com/office/drawing/2016/5/14/chartex" xmlns:mc="http://schemas.openxmlformats.org/markup-compatibility/2006" xmlns:aink="http://schemas.microsoft.com/office/drawing/2016/ink" xmlns:am3d="http://schemas.microsoft.com/office/drawing/2017/model3d" xmlns:o="urn:schemas-microsoft-com:office:office" xmlns:r="http://schemas.openxmlformats.org/officeDocument/2006/relationships" xmlns:m="http://schemas.openxmlformats.org/officeDocument/2006/math" xmlns:v="urn:schemas-microsoft-com:vml" xmlns:wp14="http://schemas.microsoft.com/office/word/2010/wordprocessingDrawing" xmlns:wp="http://schemas.openxmlformats.org/drawingml/2006/wordprocessingDrawing" xmlns:w10="urn:schemas-microsoft-com:office:word" xmlns:w="http://schemas.openxmlformats.org/wordprocessingml/2006/main" xmlns:w14="http://schemas.microsoft.com/office/word/2010/wordml" xmlns:w15="http://schemas.microsoft.com/office/word/2012/wordml" xmlns:w16cex="http://schemas.microsoft.com/office/word/2018/wordml/cex" xmlns:w16cid="http://schemas.microsoft.com/office/word/2016/wordml/cid" xmlns:w16="http://schemas.microsoft.com/office/word/2018/wordml" xmlns:w16sdtdh="http://schemas.microsoft.com/office/word/2020/wordml/sdtdatahash" xmlns:w16se="http://schemas.microsoft.com/office/word/2015/wordml/symex" xmlns:wpg="http://schemas.microsoft.com/office/word/2010/wordprocessingGroup" xmlns:wpi="http://schemas.microsoft.com/office/word/2010/wordprocessingInk" xmlns:wne="http://schemas.microsoft.com/office/word/2006/wordml" xmlns:wps="http://schemas.microsoft.com/office/word/2010/wordprocessingShape" mc:Ignorable="w14 w15 w16se w16cid w16 w16cex w16sdtdh wp14">
   <w:p>
     <w:pPr>
       <w:pStyle w:val="Footer"/>
@@ -858,7 +853,7 @@
 </file>
 
 <file path=word/numbering.xml><?xml version="1.0" encoding="utf-8"?>
-<w:numbering xmlns:wpc="http://schemas.microsoft.com/office/word/2010/wordprocessingCanvas" xmlns:cx="http://schemas.microsoft.com/office/drawing/2014/chartex" xmlns:cx1="http://schemas.microsoft.com/office/drawing/2015/9/8/chartex" xmlns:cx2="http://schemas.microsoft.com/office/drawing/2015/10/21/chartex" xmlns:cx3="http://schemas.microsoft.com/office/drawing/2016/5/9/chartex" xmlns:cx4="http://schemas.microsoft.com/office/drawing/2016/5/10/chartex" xmlns:cx5="http://schemas.microsoft.com/office/drawing/2016/5/11/chartex" xmlns:cx6="http://schemas.microsoft.com/office/drawing/2016/5/12/chartex" xmlns:cx7="http://schemas.microsoft.com/office/drawing/2016/5/13/chartex" xmlns:cx8="http://schemas.microsoft.com/office/drawing/2016/5/14/chartex" xmlns:mc="http://schemas.openxmlformats.org/markup-compatibility/2006" xmlns:aink="http://schemas.microsoft.com/office/drawing/2016/ink" xmlns:am3d="http://schemas.microsoft.com/office/drawing/2017/model3d" xmlns:o="urn:schemas-microsoft-com:office:office" xmlns:r="http://schemas.openxmlformats.org/officeDocument/2006/relationships" xmlns:m="http://schemas.openxmlformats.org/officeDocument/2006/math" xmlns:v="urn:schemas-microsoft-com:vml" xmlns:wp14="http://schemas.microsoft.com/office/word/2010/wordprocessingDrawing" xmlns:wp="http://schemas.openxmlformats.org/drawingml/2006/wordprocessingDrawing" xmlns:w10="urn:schemas-microsoft-com:office:word" xmlns:w="http://schemas.openxmlformats.org/wordprocessingml/2006/main" xmlns:w14="http://schemas.microsoft.com/office/word/2010/wordml" xmlns:w15="http://schemas.microsoft.com/office/word/2012/wordml" xmlns:w16cid="http://schemas.microsoft.com/office/word/2016/wordml/cid" xmlns:w16se="http://schemas.microsoft.com/office/word/2015/wordml/symex" xmlns:wpg="http://schemas.microsoft.com/office/word/2010/wordprocessingGroup" xmlns:wpi="http://schemas.microsoft.com/office/word/2010/wordprocessingInk" xmlns:wne="http://schemas.microsoft.com/office/word/2006/wordml" xmlns:wps="http://schemas.microsoft.com/office/word/2010/wordprocessingShape" mc:Ignorable="w14 w15 w16se w16cid wp14">
+<w:numbering xmlns:wpc="http://schemas.microsoft.com/office/word/2010/wordprocessingCanvas" xmlns:cx="http://schemas.microsoft.com/office/drawing/2014/chartex" xmlns:cx1="http://schemas.microsoft.com/office/drawing/2015/9/8/chartex" xmlns:cx2="http://schemas.microsoft.com/office/drawing/2015/10/21/chartex" xmlns:cx3="http://schemas.microsoft.com/office/drawing/2016/5/9/chartex" xmlns:cx4="http://schemas.microsoft.com/office/drawing/2016/5/10/chartex" xmlns:cx5="http://schemas.microsoft.com/office/drawing/2016/5/11/chartex" xmlns:cx6="http://schemas.microsoft.com/office/drawing/2016/5/12/chartex" xmlns:cx7="http://schemas.microsoft.com/office/drawing/2016/5/13/chartex" xmlns:cx8="http://schemas.microsoft.com/office/drawing/2016/5/14/chartex" xmlns:mc="http://schemas.openxmlformats.org/markup-compatibility/2006" xmlns:aink="http://schemas.microsoft.com/office/drawing/2016/ink" xmlns:am3d="http://schemas.microsoft.com/office/drawing/2017/model3d" xmlns:o="urn:schemas-microsoft-com:office:office" xmlns:r="http://schemas.openxmlformats.org/officeDocument/2006/relationships" xmlns:m="http://schemas.openxmlformats.org/officeDocument/2006/math" xmlns:v="urn:schemas-microsoft-com:vml" xmlns:wp14="http://schemas.microsoft.com/office/word/2010/wordprocessingDrawing" xmlns:wp="http://schemas.openxmlformats.org/drawingml/2006/wordprocessingDrawing" xmlns:w10="urn:schemas-microsoft-com:office:word" xmlns:w="http://schemas.openxmlformats.org/wordprocessingml/2006/main" xmlns:w14="http://schemas.microsoft.com/office/word/2010/wordml" xmlns:w15="http://schemas.microsoft.com/office/word/2012/wordml" xmlns:w16cex="http://schemas.microsoft.com/office/word/2018/wordml/cex" xmlns:w16cid="http://schemas.microsoft.com/office/word/2016/wordml/cid" xmlns:w16="http://schemas.microsoft.com/office/word/2018/wordml" xmlns:w16sdtdh="http://schemas.microsoft.com/office/word/2020/wordml/sdtdatahash" xmlns:w16se="http://schemas.microsoft.com/office/word/2015/wordml/symex" xmlns:wpg="http://schemas.microsoft.com/office/word/2010/wordprocessingGroup" xmlns:wpi="http://schemas.microsoft.com/office/word/2010/wordprocessingInk" xmlns:wne="http://schemas.microsoft.com/office/word/2006/wordml" xmlns:wps="http://schemas.microsoft.com/office/word/2010/wordprocessingShape" mc:Ignorable="w14 w15 w16se w16cid w16 w16cex w16sdtdh wp14">
   <w:abstractNum w:abstractNumId="0" w15:restartNumberingAfterBreak="0">
     <w:nsid w:val="04E045C6"/>
     <w:multiLevelType w:val="hybridMultilevel"/>
@@ -2136,7 +2131,7 @@
 </file>
 
 <file path=word/styles.xml><?xml version="1.0" encoding="utf-8"?>
-<w:styles xmlns:mc="http://schemas.openxmlformats.org/markup-compatibility/2006" xmlns:r="http://schemas.openxmlformats.org/officeDocument/2006/relationships" xmlns:w="http://schemas.openxmlformats.org/wordprocessingml/2006/main" xmlns:w14="http://schemas.microsoft.com/office/word/2010/wordml" xmlns:w15="http://schemas.microsoft.com/office/word/2012/wordml" xmlns:w16cid="http://schemas.microsoft.com/office/word/2016/wordml/cid" xmlns:w16se="http://schemas.microsoft.com/office/word/2015/wordml/symex" mc:Ignorable="w14 w15 w16se w16cid">
+<w:styles xmlns:mc="http://schemas.openxmlformats.org/markup-compatibility/2006" xmlns:r="http://schemas.openxmlformats.org/officeDocument/2006/relationships" xmlns:w="http://schemas.openxmlformats.org/wordprocessingml/2006/main" xmlns:w14="http://schemas.microsoft.com/office/word/2010/wordml" xmlns:w15="http://schemas.microsoft.com/office/word/2012/wordml" xmlns:w16cex="http://schemas.microsoft.com/office/word/2018/wordml/cex" xmlns:w16cid="http://schemas.microsoft.com/office/word/2016/wordml/cid" xmlns:w16="http://schemas.microsoft.com/office/word/2018/wordml" xmlns:w16sdtdh="http://schemas.microsoft.com/office/word/2020/wordml/sdtdatahash" xmlns:w16se="http://schemas.microsoft.com/office/word/2015/wordml/symex" mc:Ignorable="w14 w15 w16se w16cid w16 w16cex w16sdtdh">
   <w:docDefaults>
     <w:rPrDefault>
       <w:rPr>
@@ -2152,7 +2147,7 @@
       </w:pPr>
     </w:pPrDefault>
   </w:docDefaults>
-  <w:latentStyles w:defLockedState="0" w:defUIPriority="99" w:defSemiHidden="0" w:defUnhideWhenUsed="0" w:defQFormat="0" w:count="375">
+  <w:latentStyles w:defLockedState="0" w:defUIPriority="99" w:defSemiHidden="0" w:defUnhideWhenUsed="0" w:defQFormat="0" w:count="376">
     <w:lsdException w:name="Normal" w:uiPriority="0" w:qFormat="1"/>
     <w:lsdException w:name="heading 1" w:uiPriority="9" w:qFormat="1"/>
     <w:lsdException w:name="heading 2" w:semiHidden="1" w:uiPriority="9" w:unhideWhenUsed="1" w:qFormat="1"/>
@@ -2258,7 +2253,6 @@
     <w:lsdException w:name="HTML Sample" w:semiHidden="1" w:unhideWhenUsed="1"/>
     <w:lsdException w:name="HTML Typewriter" w:semiHidden="1" w:unhideWhenUsed="1"/>
     <w:lsdException w:name="HTML Variable" w:semiHidden="1" w:unhideWhenUsed="1"/>
-    <w:lsdException w:name="Normal Table" w:semiHidden="1" w:unhideWhenUsed="1"/>
     <w:lsdException w:name="annotation subject" w:semiHidden="1" w:unhideWhenUsed="1"/>
     <w:lsdException w:name="No List" w:semiHidden="1" w:unhideWhenUsed="1"/>
     <w:lsdException w:name="Outline List 1" w:semiHidden="1" w:unhideWhenUsed="1"/>
@@ -2305,10 +2299,8 @@
     <w:lsdException w:name="Table Subtle 2" w:semiHidden="1" w:unhideWhenUsed="1"/>
     <w:lsdException w:name="Table Web 1" w:semiHidden="1" w:unhideWhenUsed="1"/>
     <w:lsdException w:name="Table Web 2" w:semiHidden="1" w:unhideWhenUsed="1"/>
-    <w:lsdException w:name="Table Web 3" w:semiHidden="1" w:unhideWhenUsed="1"/>
     <w:lsdException w:name="Balloon Text" w:semiHidden="1" w:unhideWhenUsed="1"/>
     <w:lsdException w:name="Table Grid" w:uiPriority="39"/>
-    <w:lsdException w:name="Table Theme" w:semiHidden="1" w:unhideWhenUsed="1"/>
     <w:lsdException w:name="Placeholder Text" w:semiHidden="1"/>
     <w:lsdException w:name="No Spacing" w:uiPriority="1" w:qFormat="1"/>
     <w:lsdException w:name="Light Shading" w:uiPriority="60"/>
@@ -2528,6 +2520,7 @@
     <w:lsdException w:name="Smart Hyperlink" w:semiHidden="1" w:unhideWhenUsed="1"/>
     <w:lsdException w:name="Hashtag" w:semiHidden="1" w:unhideWhenUsed="1"/>
     <w:lsdException w:name="Unresolved Mention" w:semiHidden="1" w:unhideWhenUsed="1"/>
+    <w:lsdException w:name="Smart Link" w:semiHidden="1" w:unhideWhenUsed="1"/>
   </w:latentStyles>
   <w:style w:type="paragraph" w:default="1" w:styleId="Normal">
     <w:name w:val="Normal"/>

</xml_diff>